<commit_message>
final version of draft added
</commit_message>
<xml_diff>
--- a/docs/Karimi et al_CoverLetter.docx
+++ b/docs/Karimi et al_CoverLetter.docx
@@ -1,6 +1,6 @@
 
 <file path=word/document.xml><?xml version="1.0" encoding="utf-8"?>
-<w:document xmlns:wpc="http://schemas.microsoft.com/office/word/2010/wordprocessingCanvas" xmlns:cx="http://schemas.microsoft.com/office/drawing/2014/chartex" xmlns:cx1="http://schemas.microsoft.com/office/drawing/2015/9/8/chartex" xmlns:cx2="http://schemas.microsoft.com/office/drawing/2015/10/21/chartex" xmlns:cx3="http://schemas.microsoft.com/office/drawing/2016/5/9/chartex" xmlns:cx4="http://schemas.microsoft.com/office/drawing/2016/5/10/chartex" xmlns:cx5="http://schemas.microsoft.com/office/drawing/2016/5/11/chartex" xmlns:cx6="http://schemas.microsoft.com/office/drawing/2016/5/12/chartex" xmlns:cx7="http://schemas.microsoft.com/office/drawing/2016/5/13/chartex" xmlns:cx8="http://schemas.microsoft.com/office/drawing/2016/5/14/chartex" xmlns:mc="http://schemas.openxmlformats.org/markup-compatibility/2006" xmlns:aink="http://schemas.microsoft.com/office/drawing/2016/ink" xmlns:am3d="http://schemas.microsoft.com/office/drawing/2017/model3d" xmlns:o="urn:schemas-microsoft-com:office:office" xmlns:r="http://schemas.openxmlformats.org/officeDocument/2006/relationships" xmlns:m="http://schemas.openxmlformats.org/officeDocument/2006/math" xmlns:v="urn:schemas-microsoft-com:vml" xmlns:wp14="http://schemas.microsoft.com/office/word/2010/wordprocessingDrawing" xmlns:wp="http://schemas.openxmlformats.org/drawingml/2006/wordprocessingDrawing" xmlns:w10="urn:schemas-microsoft-com:office:word" xmlns:w="http://schemas.openxmlformats.org/wordprocessingml/2006/main" xmlns:w14="http://schemas.microsoft.com/office/word/2010/wordml" xmlns:w15="http://schemas.microsoft.com/office/word/2012/wordml" xmlns:w16cid="http://schemas.microsoft.com/office/word/2016/wordml/cid" xmlns:w16se="http://schemas.microsoft.com/office/word/2015/wordml/symex" xmlns:wpg="http://schemas.microsoft.com/office/word/2010/wordprocessingGroup" xmlns:wpi="http://schemas.microsoft.com/office/word/2010/wordprocessingInk" xmlns:wne="http://schemas.microsoft.com/office/word/2006/wordml" xmlns:wps="http://schemas.microsoft.com/office/word/2010/wordprocessingShape" mc:Ignorable="w14 w15 w16se w16cid wp14">
+<w:document xmlns:wpc="http://schemas.microsoft.com/office/word/2010/wordprocessingCanvas" xmlns:cx="http://schemas.microsoft.com/office/drawing/2014/chartex" xmlns:cx1="http://schemas.microsoft.com/office/drawing/2015/9/8/chartex" xmlns:mc="http://schemas.openxmlformats.org/markup-compatibility/2006" xmlns:o="urn:schemas-microsoft-com:office:office" xmlns:r="http://schemas.openxmlformats.org/officeDocument/2006/relationships" xmlns:m="http://schemas.openxmlformats.org/officeDocument/2006/math" xmlns:v="urn:schemas-microsoft-com:vml" xmlns:wp14="http://schemas.microsoft.com/office/word/2010/wordprocessingDrawing" xmlns:wp="http://schemas.openxmlformats.org/drawingml/2006/wordprocessingDrawing" xmlns:w10="urn:schemas-microsoft-com:office:word" xmlns:w="http://schemas.openxmlformats.org/wordprocessingml/2006/main" xmlns:w14="http://schemas.microsoft.com/office/word/2010/wordml" xmlns:w15="http://schemas.microsoft.com/office/word/2012/wordml" xmlns:w16se="http://schemas.microsoft.com/office/word/2015/wordml/symex" xmlns:wpg="http://schemas.microsoft.com/office/word/2010/wordprocessingGroup" xmlns:wpi="http://schemas.microsoft.com/office/word/2010/wordprocessingInk" xmlns:wne="http://schemas.microsoft.com/office/word/2006/wordml" xmlns:wps="http://schemas.microsoft.com/office/word/2010/wordprocessingShape" mc:Ignorable="w14 w15 w16se wp14">
   <w:body>
     <w:p>
       <w:pPr>
@@ -17,7 +17,7 @@
         <w:rPr>
           <w:noProof/>
           <w:szCs w:val="20"/>
-          <w:lang w:eastAsia="zh-CN"/>
+          <w:lang w:val="en-AU" w:eastAsia="en-AU"/>
         </w:rPr>
         <w:drawing>
           <wp:anchor distT="0" distB="0" distL="114300" distR="114300" simplePos="0" relativeHeight="251660288" behindDoc="0" locked="0" layoutInCell="1" allowOverlap="1" wp14:anchorId="1B7FD8F2" wp14:editId="3B661F75">
@@ -253,17 +253,18 @@
         <w:rPr>
           <w:noProof/>
           <w:szCs w:val="20"/>
+          <w:lang w:val="en-AU" w:eastAsia="en-AU"/>
         </w:rPr>
         <w:drawing>
-          <wp:anchor distT="0" distB="0" distL="114300" distR="114300" simplePos="0" relativeHeight="251661312" behindDoc="0" locked="0" layoutInCell="1" allowOverlap="1" wp14:anchorId="324502FD" wp14:editId="57D1ACE9">
+          <wp:anchor distT="0" distB="0" distL="114300" distR="114300" simplePos="0" relativeHeight="251661312" behindDoc="0" locked="0" layoutInCell="1" allowOverlap="1" wp14:anchorId="324502FD" wp14:editId="009CACEE">
             <wp:simplePos x="0" y="0"/>
             <wp:positionH relativeFrom="column">
-              <wp:posOffset>3937635</wp:posOffset>
+              <wp:posOffset>3924300</wp:posOffset>
             </wp:positionH>
             <wp:positionV relativeFrom="paragraph">
-              <wp:posOffset>88582</wp:posOffset>
+              <wp:posOffset>87630</wp:posOffset>
             </wp:positionV>
-            <wp:extent cx="2159635" cy="808355"/>
+            <wp:extent cx="2370455" cy="887265"/>
             <wp:effectExtent l="0" t="0" r="0" b="0"/>
             <wp:wrapNone/>
             <wp:docPr id="2" name="Picture 2" descr="A picture containing drawing&#10;&#10;Description automatically generated"/>
@@ -292,7 +293,7 @@
                   <pic:spPr>
                     <a:xfrm>
                       <a:off x="0" y="0"/>
-                      <a:ext cx="2159635" cy="808355"/>
+                      <a:ext cx="2370455" cy="887265"/>
                     </a:xfrm>
                     <a:prstGeom prst="rect">
                       <a:avLst/>
@@ -456,6 +457,13 @@
         </w:rPr>
         <w:t>Phone:</w:t>
       </w:r>
+      <w:r>
+        <w:rPr>
+          <w:szCs w:val="20"/>
+          <w:lang w:val="de-DE"/>
+        </w:rPr>
+        <w:t xml:space="preserve"> +61 298 506 738</w:t>
+      </w:r>
     </w:p>
     <w:p/>
     <w:p>
@@ -475,6 +483,8 @@
         </w:rPr>
         <w:t>Editor-in-Chief</w:t>
       </w:r>
+      <w:bookmarkStart w:id="0" w:name="_GoBack"/>
+      <w:bookmarkEnd w:id="0"/>
     </w:p>
     <w:p>
       <w:pPr>
@@ -587,7 +597,65 @@
           <w:sz w:val="24"/>
           <w:szCs w:val="24"/>
         </w:rPr>
-        <w:t>.</w:t>
+        <w:t xml:space="preserve">. </w:t>
+      </w:r>
+      <w:r>
+        <w:rPr>
+          <w:rFonts w:asciiTheme="minorBidi" w:hAnsiTheme="minorBidi"/>
+          <w:sz w:val="24"/>
+          <w:szCs w:val="24"/>
+        </w:rPr>
+        <w:t xml:space="preserve">We </w:t>
+      </w:r>
+      <w:r>
+        <w:rPr>
+          <w:rFonts w:asciiTheme="minorBidi" w:hAnsiTheme="minorBidi"/>
+          <w:sz w:val="24"/>
+          <w:szCs w:val="24"/>
+        </w:rPr>
+        <w:t xml:space="preserve">would like to try out </w:t>
+      </w:r>
+      <w:r>
+        <w:rPr>
+          <w:rFonts w:asciiTheme="minorBidi" w:hAnsiTheme="minorBidi"/>
+          <w:sz w:val="24"/>
+          <w:szCs w:val="24"/>
+        </w:rPr>
+        <w:t xml:space="preserve">the new </w:t>
+      </w:r>
+      <w:r>
+        <w:rPr>
+          <w:rFonts w:asciiTheme="minorBidi" w:hAnsiTheme="minorBidi"/>
+          <w:i/>
+          <w:iCs/>
+          <w:sz w:val="24"/>
+          <w:szCs w:val="24"/>
+        </w:rPr>
+        <w:t>eLife</w:t>
+      </w:r>
+      <w:r>
+        <w:rPr>
+          <w:rFonts w:asciiTheme="minorBidi" w:hAnsiTheme="minorBidi"/>
+          <w:sz w:val="24"/>
+          <w:szCs w:val="24"/>
+        </w:rPr>
+        <w:t xml:space="preserve">’s approach of </w:t>
+      </w:r>
+      <w:r>
+        <w:rPr>
+          <w:rFonts w:asciiTheme="minorBidi" w:hAnsiTheme="minorBidi"/>
+          <w:sz w:val="24"/>
+          <w:szCs w:val="24"/>
+        </w:rPr>
+        <w:t>P</w:t>
+      </w:r>
+      <w:r>
+        <w:rPr>
+          <w:rFonts w:asciiTheme="minorBidi" w:hAnsiTheme="minorBidi"/>
+          <w:sz w:val="24"/>
+          <w:szCs w:val="24"/>
+        </w:rPr>
+        <w:t>reprint Review</w:t>
       </w:r>
       <w:r>
         <w:rPr>
@@ -596,6 +664,22 @@
           <w:szCs w:val="24"/>
         </w:rPr>
         <w:t xml:space="preserve"> </w:t>
+      </w:r>
+      <w:r>
+        <w:rPr>
+          <w:rFonts w:asciiTheme="minorBidi" w:hAnsiTheme="minorBidi"/>
+          <w:sz w:val="24"/>
+          <w:szCs w:val="24"/>
+        </w:rPr>
+        <w:t>as we fully</w:t>
+      </w:r>
+      <w:r>
+        <w:rPr>
+          <w:rFonts w:asciiTheme="minorBidi" w:hAnsiTheme="minorBidi"/>
+          <w:sz w:val="24"/>
+          <w:szCs w:val="24"/>
+        </w:rPr>
+        <w:t xml:space="preserve"> support initiatives to enhance the equity and openness of the review process and publication.</w:t>
       </w:r>
     </w:p>
     <w:p>
@@ -632,23 +716,7 @@
           <w:sz w:val="24"/>
           <w:szCs w:val="24"/>
         </w:rPr>
-        <w:t>e familiar faces more quickly and accurately than unfamiliar ones, and this advantage is more pronounced under difficult viewing conditions, where categori</w:t>
-      </w:r>
-      <w:r>
-        <w:rPr>
-          <w:rFonts w:asciiTheme="minorBidi" w:hAnsiTheme="minorBidi"/>
-          <w:sz w:val="24"/>
-          <w:szCs w:val="24"/>
-        </w:rPr>
-        <w:t>s</w:t>
-      </w:r>
-      <w:r>
-        <w:rPr>
-          <w:rFonts w:asciiTheme="minorBidi" w:hAnsiTheme="minorBidi"/>
-          <w:sz w:val="24"/>
-          <w:szCs w:val="24"/>
-        </w:rPr>
-        <w:t>ing unfamiliar faces often fails. The neural correlates of this behavio</w:t>
+        <w:t>e familiar faces more quickly and accurately than unfamiliar ones. The neural correlates of this behavio</w:t>
       </w:r>
       <w:r>
         <w:rPr>
@@ -664,7 +732,7 @@
           <w:sz w:val="24"/>
           <w:szCs w:val="24"/>
         </w:rPr>
-        <w:t xml:space="preserve">ral advantage suggest an enhanced representation of familiar over unfamiliar faces in the brain). Familiar faces can range widely from celebrity faces to highly familiar ones such as family members, relatives, friends, and even one's own face. A better understanding of familiar face recognition </w:t>
+        <w:t xml:space="preserve">ral advantage suggest an enhanced representation of familiar over unfamiliar faces in the brain). A better understanding of familiar face recognition </w:t>
       </w:r>
       <w:r>
         <w:rPr>
@@ -850,7 +918,15 @@
           <w:sz w:val="24"/>
           <w:szCs w:val="24"/>
         </w:rPr>
-        <w:t>human electroencephalography recording</w:t>
+        <w:t>behavioural</w:t>
+      </w:r>
+      <w:r>
+        <w:rPr>
+          <w:rFonts w:asciiTheme="minorBidi" w:hAnsiTheme="minorBidi"/>
+          <w:sz w:val="24"/>
+          <w:szCs w:val="24"/>
+        </w:rPr>
+        <w:t xml:space="preserve"> psychophysics</w:t>
       </w:r>
       <w:r>
         <w:rPr>
@@ -866,7 +942,143 @@
           <w:sz w:val="24"/>
           <w:szCs w:val="24"/>
         </w:rPr>
-        <w:t>perceptual measurement</w:t>
+        <w:t xml:space="preserve">human electroencephalography </w:t>
+      </w:r>
+      <w:r>
+        <w:rPr>
+          <w:rFonts w:asciiTheme="minorBidi" w:hAnsiTheme="minorBidi"/>
+          <w:sz w:val="24"/>
+          <w:szCs w:val="24"/>
+        </w:rPr>
+        <w:t xml:space="preserve">(EEG) </w:t>
+      </w:r>
+      <w:r>
+        <w:rPr>
+          <w:rFonts w:asciiTheme="minorBidi" w:hAnsiTheme="minorBidi"/>
+          <w:sz w:val="24"/>
+          <w:szCs w:val="24"/>
+        </w:rPr>
+        <w:t xml:space="preserve">and a novel brain connectivity analysis </w:t>
+      </w:r>
+      <w:r>
+        <w:rPr>
+          <w:rFonts w:asciiTheme="minorBidi" w:hAnsiTheme="minorBidi"/>
+          <w:sz w:val="24"/>
+          <w:szCs w:val="24"/>
+        </w:rPr>
+        <w:t>to address these fundamental questions</w:t>
+      </w:r>
+      <w:r>
+        <w:rPr>
+          <w:rFonts w:asciiTheme="minorBidi" w:hAnsiTheme="minorBidi"/>
+          <w:sz w:val="24"/>
+          <w:szCs w:val="24"/>
+        </w:rPr>
+        <w:t xml:space="preserve">. </w:t>
+      </w:r>
+      <w:r>
+        <w:rPr>
+          <w:rFonts w:asciiTheme="minorBidi" w:hAnsiTheme="minorBidi"/>
+          <w:sz w:val="24"/>
+          <w:szCs w:val="24"/>
+        </w:rPr>
+        <w:t>W</w:t>
+      </w:r>
+      <w:r>
+        <w:rPr>
+          <w:rFonts w:asciiTheme="minorBidi" w:hAnsiTheme="minorBidi"/>
+          <w:sz w:val="24"/>
+          <w:szCs w:val="24"/>
+        </w:rPr>
+        <w:t xml:space="preserve">e show </w:t>
+      </w:r>
+      <w:r>
+        <w:rPr>
+          <w:rFonts w:asciiTheme="minorBidi" w:hAnsiTheme="minorBidi"/>
+          <w:sz w:val="24"/>
+          <w:szCs w:val="24"/>
+        </w:rPr>
+        <w:t xml:space="preserve">the existence of </w:t>
+      </w:r>
+      <w:r>
+        <w:rPr>
+          <w:rFonts w:asciiTheme="minorBidi" w:hAnsiTheme="minorBidi"/>
+          <w:sz w:val="24"/>
+          <w:szCs w:val="24"/>
+        </w:rPr>
+        <w:t xml:space="preserve">a neural familiarity spectrum using electroencephalography. </w:t>
+      </w:r>
+      <w:r>
+        <w:rPr>
+          <w:rFonts w:asciiTheme="minorBidi" w:hAnsiTheme="minorBidi"/>
+          <w:sz w:val="24"/>
+          <w:szCs w:val="24"/>
+        </w:rPr>
+        <w:t>We</w:t>
+      </w:r>
+      <w:r>
+        <w:rPr>
+          <w:rFonts w:asciiTheme="minorBidi" w:hAnsiTheme="minorBidi"/>
+          <w:sz w:val="24"/>
+          <w:szCs w:val="24"/>
+        </w:rPr>
+        <w:t xml:space="preserve"> also</w:t>
+      </w:r>
+      <w:r>
+        <w:rPr>
+          <w:rFonts w:asciiTheme="minorBidi" w:hAnsiTheme="minorBidi"/>
+          <w:sz w:val="24"/>
+          <w:szCs w:val="24"/>
+        </w:rPr>
+        <w:t xml:space="preserve"> demonstrate </w:t>
+      </w:r>
+      <w:r>
+        <w:rPr>
+          <w:rFonts w:asciiTheme="minorBidi" w:hAnsiTheme="minorBidi"/>
+          <w:sz w:val="24"/>
+          <w:szCs w:val="24"/>
+        </w:rPr>
+        <w:t xml:space="preserve">that </w:t>
+      </w:r>
+      <w:r>
+        <w:rPr>
+          <w:rFonts w:asciiTheme="minorBidi" w:hAnsiTheme="minorBidi"/>
+          <w:sz w:val="24"/>
+          <w:szCs w:val="24"/>
+        </w:rPr>
+        <w:t xml:space="preserve">feed-forward </w:t>
+      </w:r>
+      <w:r>
+        <w:rPr>
+          <w:rFonts w:asciiTheme="minorBidi" w:hAnsiTheme="minorBidi"/>
+          <w:sz w:val="24"/>
+          <w:szCs w:val="24"/>
+        </w:rPr>
+        <w:t xml:space="preserve">(peri-occipital to peri-frontal) </w:t>
+      </w:r>
+      <w:r>
+        <w:rPr>
+          <w:rFonts w:asciiTheme="minorBidi" w:hAnsiTheme="minorBidi"/>
+          <w:sz w:val="24"/>
+          <w:szCs w:val="24"/>
+        </w:rPr>
+        <w:t xml:space="preserve">information flow </w:t>
+      </w:r>
+      <w:r>
+        <w:rPr>
+          <w:rFonts w:asciiTheme="minorBidi" w:hAnsiTheme="minorBidi"/>
+          <w:sz w:val="24"/>
+          <w:szCs w:val="24"/>
+        </w:rPr>
+        <w:t>is</w:t>
+      </w:r>
+      <w:r>
+        <w:rPr>
+          <w:rFonts w:asciiTheme="minorBidi" w:hAnsiTheme="minorBidi"/>
+          <w:sz w:val="24"/>
+          <w:szCs w:val="24"/>
+        </w:rPr>
+        <w:t xml:space="preserve"> dominant for familiar faces and was maximi</w:t>
       </w:r>
       <w:r>
         <w:rPr>
@@ -882,144 +1094,6 @@
           <w:sz w:val="24"/>
           <w:szCs w:val="24"/>
         </w:rPr>
-        <w:t xml:space="preserve">, </w:t>
-      </w:r>
-      <w:r>
-        <w:rPr>
-          <w:rFonts w:asciiTheme="minorBidi" w:hAnsiTheme="minorBidi"/>
-          <w:sz w:val="24"/>
-          <w:szCs w:val="24"/>
-        </w:rPr>
-        <w:t>and a novel brain connectivity analysis methodology</w:t>
-      </w:r>
-      <w:r>
-        <w:rPr>
-          <w:rFonts w:asciiTheme="minorBidi" w:hAnsiTheme="minorBidi"/>
-          <w:sz w:val="24"/>
-          <w:szCs w:val="24"/>
-        </w:rPr>
-        <w:t xml:space="preserve"> to address these fundamental questions</w:t>
-      </w:r>
-      <w:r>
-        <w:rPr>
-          <w:rFonts w:asciiTheme="minorBidi" w:hAnsiTheme="minorBidi"/>
-          <w:sz w:val="24"/>
-          <w:szCs w:val="24"/>
-        </w:rPr>
-        <w:t xml:space="preserve">. </w:t>
-      </w:r>
-      <w:r>
-        <w:rPr>
-          <w:rFonts w:asciiTheme="minorBidi" w:hAnsiTheme="minorBidi"/>
-          <w:sz w:val="24"/>
-          <w:szCs w:val="24"/>
-        </w:rPr>
-        <w:t>W</w:t>
-      </w:r>
-      <w:r>
-        <w:rPr>
-          <w:rFonts w:asciiTheme="minorBidi" w:hAnsiTheme="minorBidi"/>
-          <w:sz w:val="24"/>
-          <w:szCs w:val="24"/>
-        </w:rPr>
-        <w:t xml:space="preserve">e show </w:t>
-      </w:r>
-      <w:r>
-        <w:rPr>
-          <w:rFonts w:asciiTheme="minorBidi" w:hAnsiTheme="minorBidi"/>
-          <w:sz w:val="24"/>
-          <w:szCs w:val="24"/>
-        </w:rPr>
-        <w:t xml:space="preserve">the existence of </w:t>
-      </w:r>
-      <w:r>
-        <w:rPr>
-          <w:rFonts w:asciiTheme="minorBidi" w:hAnsiTheme="minorBidi"/>
-          <w:sz w:val="24"/>
-          <w:szCs w:val="24"/>
-        </w:rPr>
-        <w:t>a neural familiarity spectrum using electroencephalography</w:t>
-      </w:r>
-      <w:r>
-        <w:rPr>
-          <w:rFonts w:asciiTheme="minorBidi" w:hAnsiTheme="minorBidi"/>
-          <w:sz w:val="24"/>
-          <w:szCs w:val="24"/>
-        </w:rPr>
-        <w:t xml:space="preserve">. </w:t>
-      </w:r>
-      <w:r>
-        <w:rPr>
-          <w:rFonts w:asciiTheme="minorBidi" w:hAnsiTheme="minorBidi"/>
-          <w:sz w:val="24"/>
-          <w:szCs w:val="24"/>
-        </w:rPr>
-        <w:t>We</w:t>
-      </w:r>
-      <w:r>
-        <w:rPr>
-          <w:rFonts w:asciiTheme="minorBidi" w:hAnsiTheme="minorBidi"/>
-          <w:sz w:val="24"/>
-          <w:szCs w:val="24"/>
-        </w:rPr>
-        <w:t xml:space="preserve"> also</w:t>
-      </w:r>
-      <w:bookmarkStart w:id="0" w:name="_GoBack"/>
-      <w:bookmarkEnd w:id="0"/>
-      <w:r>
-        <w:rPr>
-          <w:rFonts w:asciiTheme="minorBidi" w:hAnsiTheme="minorBidi"/>
-          <w:sz w:val="24"/>
-          <w:szCs w:val="24"/>
-        </w:rPr>
-        <w:t xml:space="preserve"> demonstrate </w:t>
-      </w:r>
-      <w:r>
-        <w:rPr>
-          <w:rFonts w:asciiTheme="minorBidi" w:hAnsiTheme="minorBidi"/>
-          <w:sz w:val="24"/>
-          <w:szCs w:val="24"/>
-        </w:rPr>
-        <w:t xml:space="preserve">that </w:t>
-      </w:r>
-      <w:r>
-        <w:rPr>
-          <w:rFonts w:asciiTheme="minorBidi" w:hAnsiTheme="minorBidi"/>
-          <w:sz w:val="24"/>
-          <w:szCs w:val="24"/>
-        </w:rPr>
-        <w:t xml:space="preserve">feed-forward information flow </w:t>
-      </w:r>
-      <w:r>
-        <w:rPr>
-          <w:rFonts w:asciiTheme="minorBidi" w:hAnsiTheme="minorBidi"/>
-          <w:sz w:val="24"/>
-          <w:szCs w:val="24"/>
-        </w:rPr>
-        <w:t>is</w:t>
-      </w:r>
-      <w:r>
-        <w:rPr>
-          <w:rFonts w:asciiTheme="minorBidi" w:hAnsiTheme="minorBidi"/>
-          <w:sz w:val="24"/>
-          <w:szCs w:val="24"/>
-        </w:rPr>
-        <w:t xml:space="preserve"> dominant for familiar faces and was maximi</w:t>
-      </w:r>
-      <w:r>
-        <w:rPr>
-          <w:rFonts w:asciiTheme="minorBidi" w:hAnsiTheme="minorBidi"/>
-          <w:sz w:val="24"/>
-          <w:szCs w:val="24"/>
-        </w:rPr>
-        <w:t>s</w:t>
-      </w:r>
-      <w:r>
-        <w:rPr>
-          <w:rFonts w:asciiTheme="minorBidi" w:hAnsiTheme="minorBidi"/>
-          <w:sz w:val="24"/>
-          <w:szCs w:val="24"/>
-        </w:rPr>
         <w:t>ed for the most familiar faces.</w:t>
       </w:r>
       <w:r>
@@ -1052,7 +1126,31 @@
           <w:sz w:val="24"/>
           <w:szCs w:val="24"/>
         </w:rPr>
-        <w:t>top-down flow was only dominant when sensory evidence was insufficient to support face recognition. Our results demonstrate that perceptual difficulty and the level of familiarity influence the neural representation of familiar faces and the degree to which peri-frontal neural networks contribute to familiar face recognition.</w:t>
+        <w:t xml:space="preserve">top-down </w:t>
+      </w:r>
+      <w:r>
+        <w:rPr>
+          <w:rFonts w:asciiTheme="minorBidi" w:hAnsiTheme="minorBidi"/>
+          <w:sz w:val="24"/>
+          <w:szCs w:val="24"/>
+        </w:rPr>
+        <w:t xml:space="preserve">(peri-frontal to peri-occipital) </w:t>
+      </w:r>
+      <w:r>
+        <w:rPr>
+          <w:rFonts w:asciiTheme="minorBidi" w:hAnsiTheme="minorBidi"/>
+          <w:sz w:val="24"/>
+          <w:szCs w:val="24"/>
+        </w:rPr>
+        <w:t xml:space="preserve">information </w:t>
+      </w:r>
+      <w:r>
+        <w:rPr>
+          <w:rFonts w:asciiTheme="minorBidi" w:hAnsiTheme="minorBidi"/>
+          <w:sz w:val="24"/>
+          <w:szCs w:val="24"/>
+        </w:rPr>
+        <w:t>flow was only dominant when sensory evidence was insufficient to support face recognition. Our results demonstrate that perceptual difficulty and the level of familiarity influence the neural representation of familiar faces and the degree to which peri-frontal neural networks contribute to familiar face recognition.</w:t>
       </w:r>
     </w:p>
     <w:p>
@@ -1160,7 +1258,55 @@
           <w:sz w:val="24"/>
           <w:szCs w:val="24"/>
         </w:rPr>
-        <w:t xml:space="preserve">face </w:t>
+        <w:t>face processing in the brain</w:t>
+      </w:r>
+      <w:r>
+        <w:rPr>
+          <w:rFonts w:asciiTheme="minorBidi" w:hAnsiTheme="minorBidi"/>
+          <w:sz w:val="24"/>
+          <w:szCs w:val="24"/>
+        </w:rPr>
+        <w:t xml:space="preserve"> - </w:t>
+      </w:r>
+      <w:r>
+        <w:rPr>
+          <w:rFonts w:asciiTheme="minorBidi" w:hAnsiTheme="minorBidi"/>
+          <w:sz w:val="24"/>
+          <w:szCs w:val="24"/>
+        </w:rPr>
+        <w:t xml:space="preserve">how </w:t>
+      </w:r>
+      <w:r>
+        <w:rPr>
+          <w:rFonts w:asciiTheme="minorBidi" w:hAnsiTheme="minorBidi"/>
+          <w:sz w:val="24"/>
+          <w:szCs w:val="24"/>
+        </w:rPr>
+        <w:t xml:space="preserve">does </w:t>
+      </w:r>
+      <w:r>
+        <w:rPr>
+          <w:rFonts w:asciiTheme="minorBidi" w:hAnsiTheme="minorBidi"/>
+          <w:sz w:val="24"/>
+          <w:szCs w:val="24"/>
+        </w:rPr>
+        <w:t>familiar face processing unfolds in the brain</w:t>
+      </w:r>
+      <w:r>
+        <w:rPr>
+          <w:rFonts w:asciiTheme="minorBidi" w:hAnsiTheme="minorBidi"/>
+          <w:sz w:val="24"/>
+          <w:szCs w:val="24"/>
+        </w:rPr>
+        <w:t xml:space="preserve"> </w:t>
+      </w:r>
+      <w:r>
+        <w:rPr>
+          <w:rFonts w:asciiTheme="minorBidi" w:hAnsiTheme="minorBidi"/>
+          <w:sz w:val="24"/>
+          <w:szCs w:val="24"/>
+        </w:rPr>
+        <w:t xml:space="preserve">and ultimately </w:t>
       </w:r>
       <w:r>
         <w:rPr>
@@ -1169,62 +1315,6 @@
           <w:szCs w:val="24"/>
         </w:rPr>
         <w:lastRenderedPageBreak/>
-        <w:t>processing in the brain</w:t>
-      </w:r>
-      <w:r>
-        <w:rPr>
-          <w:rFonts w:asciiTheme="minorBidi" w:hAnsiTheme="minorBidi"/>
-          <w:sz w:val="24"/>
-          <w:szCs w:val="24"/>
-        </w:rPr>
-        <w:t xml:space="preserve"> - </w:t>
-      </w:r>
-      <w:r>
-        <w:rPr>
-          <w:rFonts w:asciiTheme="minorBidi" w:hAnsiTheme="minorBidi"/>
-          <w:sz w:val="24"/>
-          <w:szCs w:val="24"/>
-        </w:rPr>
-        <w:t xml:space="preserve">how </w:t>
-      </w:r>
-      <w:r>
-        <w:rPr>
-          <w:rFonts w:asciiTheme="minorBidi" w:hAnsiTheme="minorBidi"/>
-          <w:sz w:val="24"/>
-          <w:szCs w:val="24"/>
-        </w:rPr>
-        <w:t xml:space="preserve">does </w:t>
-      </w:r>
-      <w:r>
-        <w:rPr>
-          <w:rFonts w:asciiTheme="minorBidi" w:hAnsiTheme="minorBidi"/>
-          <w:sz w:val="24"/>
-          <w:szCs w:val="24"/>
-        </w:rPr>
-        <w:t>familiar face processing unfolds in the brain</w:t>
-      </w:r>
-      <w:r>
-        <w:rPr>
-          <w:rFonts w:asciiTheme="minorBidi" w:hAnsiTheme="minorBidi"/>
-          <w:sz w:val="24"/>
-          <w:szCs w:val="24"/>
-        </w:rPr>
-        <w:t xml:space="preserve"> </w:t>
-      </w:r>
-      <w:r>
-        <w:rPr>
-          <w:rFonts w:asciiTheme="minorBidi" w:hAnsiTheme="minorBidi"/>
-          <w:sz w:val="24"/>
-          <w:szCs w:val="24"/>
-        </w:rPr>
-        <w:t xml:space="preserve">and ultimately </w:t>
-      </w:r>
-      <w:r>
-        <w:rPr>
-          <w:rFonts w:asciiTheme="minorBidi" w:hAnsiTheme="minorBidi"/>
-          <w:sz w:val="24"/>
-          <w:szCs w:val="24"/>
-        </w:rPr>
         <w:t xml:space="preserve">affects </w:t>
       </w:r>
       <w:r>
@@ -1414,6 +1504,38 @@
           <w:szCs w:val="24"/>
         </w:rPr>
       </w:pPr>
+      <w:r>
+        <w:rPr>
+          <w:rFonts w:asciiTheme="minorBidi" w:hAnsiTheme="minorBidi"/>
+          <w:sz w:val="24"/>
+          <w:szCs w:val="24"/>
+        </w:rPr>
+        <w:t>W</w:t>
+      </w:r>
+      <w:r>
+        <w:rPr>
+          <w:rFonts w:asciiTheme="minorBidi" w:hAnsiTheme="minorBidi"/>
+          <w:sz w:val="24"/>
+          <w:szCs w:val="24"/>
+        </w:rPr>
+        <w:t>e suggest the following reviewers</w:t>
+      </w:r>
+      <w:r>
+        <w:rPr>
+          <w:rFonts w:asciiTheme="minorBidi" w:hAnsiTheme="minorBidi"/>
+          <w:sz w:val="24"/>
+          <w:szCs w:val="24"/>
+        </w:rPr>
+        <w:t>, with whom we have no conflicts</w:t>
+      </w:r>
+      <w:r>
+        <w:rPr>
+          <w:rFonts w:asciiTheme="minorBidi" w:hAnsiTheme="minorBidi"/>
+          <w:sz w:val="24"/>
+          <w:szCs w:val="24"/>
+        </w:rPr>
+        <w:t>:</w:t>
+      </w:r>
     </w:p>
     <w:p>
       <w:pPr>
@@ -1421,37 +1543,251 @@
         <w:jc w:val="both"/>
         <w:rPr>
           <w:rFonts w:asciiTheme="minorBidi" w:hAnsiTheme="minorBidi"/>
-          <w:sz w:val="24"/>
-          <w:szCs w:val="24"/>
-        </w:rPr>
-      </w:pPr>
-      <w:r>
-        <w:rPr>
-          <w:rFonts w:asciiTheme="minorBidi" w:hAnsiTheme="minorBidi"/>
-          <w:sz w:val="24"/>
-          <w:szCs w:val="24"/>
-        </w:rPr>
-        <w:t>W</w:t>
-      </w:r>
-      <w:r>
-        <w:rPr>
-          <w:rFonts w:asciiTheme="minorBidi" w:hAnsiTheme="minorBidi"/>
-          <w:sz w:val="24"/>
-          <w:szCs w:val="24"/>
-        </w:rPr>
-        <w:t>e suggest the following reviewers</w:t>
-      </w:r>
-      <w:r>
-        <w:rPr>
-          <w:rFonts w:asciiTheme="minorBidi" w:hAnsiTheme="minorBidi"/>
-          <w:sz w:val="24"/>
-          <w:szCs w:val="24"/>
-        </w:rPr>
-        <w:t>, with whom we have no conflicts</w:t>
-      </w:r>
-      <w:r>
-        <w:rPr>
-          <w:rFonts w:asciiTheme="minorBidi" w:hAnsiTheme="minorBidi"/>
+          <w:b/>
+          <w:bCs/>
+          <w:i/>
+          <w:iCs/>
+          <w:sz w:val="24"/>
+          <w:szCs w:val="24"/>
+        </w:rPr>
+      </w:pPr>
+      <w:r>
+        <w:rPr>
+          <w:rFonts w:asciiTheme="minorBidi" w:hAnsiTheme="minorBidi"/>
+          <w:b/>
+          <w:bCs/>
+          <w:i/>
+          <w:iCs/>
+          <w:sz w:val="24"/>
+          <w:szCs w:val="24"/>
+        </w:rPr>
+        <w:t>Potential Senior editors</w:t>
+      </w:r>
+      <w:r>
+        <w:rPr>
+          <w:rFonts w:asciiTheme="minorBidi" w:hAnsiTheme="minorBidi"/>
+          <w:b/>
+          <w:bCs/>
+          <w:i/>
+          <w:iCs/>
+          <w:sz w:val="24"/>
+          <w:szCs w:val="24"/>
+        </w:rPr>
+        <w:t xml:space="preserve"> from eLife board</w:t>
+      </w:r>
+      <w:r>
+        <w:rPr>
+          <w:rFonts w:asciiTheme="minorBidi" w:hAnsiTheme="minorBidi"/>
+          <w:b/>
+          <w:bCs/>
+          <w:i/>
+          <w:iCs/>
+          <w:sz w:val="24"/>
+          <w:szCs w:val="24"/>
+        </w:rPr>
+        <w:t xml:space="preserve">: </w:t>
+      </w:r>
+    </w:p>
+    <w:p>
+      <w:pPr>
+        <w:spacing w:line="276" w:lineRule="auto"/>
+        <w:ind w:left="720"/>
+        <w:jc w:val="both"/>
+        <w:rPr>
+          <w:rFonts w:asciiTheme="minorBidi" w:hAnsiTheme="minorBidi"/>
+          <w:sz w:val="24"/>
+          <w:szCs w:val="24"/>
+        </w:rPr>
+      </w:pPr>
+      <w:r>
+        <w:rPr>
+          <w:rFonts w:asciiTheme="minorBidi" w:hAnsiTheme="minorBidi"/>
+          <w:sz w:val="24"/>
+          <w:szCs w:val="24"/>
+        </w:rPr>
+        <w:t>Timothy Behrens, Michael Frank, Tamar Markin or Floris de Lange</w:t>
+      </w:r>
+    </w:p>
+    <w:p>
+      <w:pPr>
+        <w:spacing w:line="276" w:lineRule="auto"/>
+        <w:jc w:val="both"/>
+        <w:rPr>
+          <w:rFonts w:asciiTheme="minorBidi" w:hAnsiTheme="minorBidi"/>
+          <w:b/>
+          <w:bCs/>
+          <w:i/>
+          <w:iCs/>
+          <w:sz w:val="24"/>
+          <w:szCs w:val="24"/>
+        </w:rPr>
+      </w:pPr>
+      <w:r>
+        <w:rPr>
+          <w:rFonts w:asciiTheme="minorBidi" w:hAnsiTheme="minorBidi"/>
+          <w:b/>
+          <w:bCs/>
+          <w:i/>
+          <w:iCs/>
+          <w:sz w:val="24"/>
+          <w:szCs w:val="24"/>
+        </w:rPr>
+        <w:t>Potential Reviewing editors</w:t>
+      </w:r>
+      <w:r>
+        <w:rPr>
+          <w:rFonts w:asciiTheme="minorBidi" w:hAnsiTheme="minorBidi"/>
+          <w:b/>
+          <w:bCs/>
+          <w:i/>
+          <w:iCs/>
+          <w:sz w:val="24"/>
+          <w:szCs w:val="24"/>
+        </w:rPr>
+        <w:t xml:space="preserve"> from eLife board</w:t>
+      </w:r>
+      <w:r>
+        <w:rPr>
+          <w:rFonts w:asciiTheme="minorBidi" w:hAnsiTheme="minorBidi"/>
+          <w:b/>
+          <w:bCs/>
+          <w:i/>
+          <w:iCs/>
+          <w:sz w:val="24"/>
+          <w:szCs w:val="24"/>
+        </w:rPr>
+        <w:t>:</w:t>
+      </w:r>
+    </w:p>
+    <w:p>
+      <w:pPr>
+        <w:spacing w:line="276" w:lineRule="auto"/>
+        <w:ind w:left="720"/>
+        <w:jc w:val="both"/>
+        <w:rPr>
+          <w:rFonts w:asciiTheme="minorBidi" w:hAnsiTheme="minorBidi"/>
+          <w:sz w:val="24"/>
+          <w:szCs w:val="24"/>
+        </w:rPr>
+      </w:pPr>
+      <w:r>
+        <w:rPr>
+          <w:rFonts w:asciiTheme="minorBidi" w:hAnsiTheme="minorBidi"/>
+          <w:sz w:val="24"/>
+          <w:szCs w:val="24"/>
+        </w:rPr>
+        <w:t>Marius V Peelen</w:t>
+      </w:r>
+      <w:r>
+        <w:rPr>
+          <w:rFonts w:asciiTheme="minorBidi" w:hAnsiTheme="minorBidi"/>
+          <w:sz w:val="24"/>
+          <w:szCs w:val="24"/>
+        </w:rPr>
+        <w:t xml:space="preserve">, </w:t>
+      </w:r>
+      <w:r>
+        <w:rPr>
+          <w:rFonts w:asciiTheme="minorBidi" w:hAnsiTheme="minorBidi"/>
+          <w:sz w:val="24"/>
+          <w:szCs w:val="24"/>
+        </w:rPr>
+        <w:t>Kristine Krug</w:t>
+      </w:r>
+      <w:r>
+        <w:rPr>
+          <w:rFonts w:asciiTheme="minorBidi" w:hAnsiTheme="minorBidi"/>
+          <w:sz w:val="24"/>
+          <w:szCs w:val="24"/>
+        </w:rPr>
+        <w:t xml:space="preserve">, </w:t>
+      </w:r>
+      <w:r>
+        <w:rPr>
+          <w:rFonts w:asciiTheme="minorBidi" w:hAnsiTheme="minorBidi"/>
+          <w:sz w:val="24"/>
+          <w:szCs w:val="24"/>
+        </w:rPr>
+        <w:t>Peter Kok</w:t>
+      </w:r>
+      <w:r>
+        <w:rPr>
+          <w:rFonts w:asciiTheme="minorBidi" w:hAnsiTheme="minorBidi"/>
+          <w:sz w:val="24"/>
+          <w:szCs w:val="24"/>
+        </w:rPr>
+        <w:t xml:space="preserve">, </w:t>
+      </w:r>
+      <w:r>
+        <w:rPr>
+          <w:rFonts w:asciiTheme="minorBidi" w:hAnsiTheme="minorBidi"/>
+          <w:sz w:val="24"/>
+          <w:szCs w:val="24"/>
+        </w:rPr>
+        <w:t>John T Serences</w:t>
+      </w:r>
+      <w:r>
+        <w:rPr>
+          <w:rFonts w:asciiTheme="minorBidi" w:hAnsiTheme="minorBidi"/>
+          <w:sz w:val="24"/>
+          <w:szCs w:val="24"/>
+        </w:rPr>
+        <w:t xml:space="preserve">, </w:t>
+      </w:r>
+      <w:r>
+        <w:rPr>
+          <w:rFonts w:asciiTheme="minorBidi" w:hAnsiTheme="minorBidi"/>
+          <w:sz w:val="24"/>
+          <w:szCs w:val="24"/>
+        </w:rPr>
+        <w:t>Valentin Wyart</w:t>
+      </w:r>
+    </w:p>
+    <w:p>
+      <w:pPr>
+        <w:spacing w:line="276" w:lineRule="auto"/>
+        <w:jc w:val="both"/>
+        <w:rPr>
+          <w:rFonts w:asciiTheme="minorBidi" w:hAnsiTheme="minorBidi"/>
+          <w:b/>
+          <w:bCs/>
+          <w:i/>
+          <w:iCs/>
+          <w:sz w:val="24"/>
+          <w:szCs w:val="24"/>
+        </w:rPr>
+      </w:pPr>
+      <w:r>
+        <w:rPr>
+          <w:rFonts w:asciiTheme="minorBidi" w:hAnsiTheme="minorBidi"/>
+          <w:b/>
+          <w:bCs/>
+          <w:i/>
+          <w:iCs/>
+          <w:sz w:val="24"/>
+          <w:szCs w:val="24"/>
+        </w:rPr>
+        <w:t xml:space="preserve">Potential </w:t>
+      </w:r>
+      <w:r>
+        <w:rPr>
+          <w:rFonts w:asciiTheme="minorBidi" w:hAnsiTheme="minorBidi"/>
+          <w:b/>
+          <w:bCs/>
+          <w:i/>
+          <w:iCs/>
+          <w:sz w:val="24"/>
+          <w:szCs w:val="24"/>
+        </w:rPr>
+        <w:t>general reviewers</w:t>
+      </w:r>
+      <w:r>
+        <w:rPr>
+          <w:rFonts w:asciiTheme="minorBidi" w:hAnsiTheme="minorBidi"/>
+          <w:b/>
+          <w:bCs/>
+          <w:i/>
+          <w:iCs/>
           <w:sz w:val="24"/>
           <w:szCs w:val="24"/>
         </w:rPr>
@@ -1474,7 +1810,7 @@
           <w:sz w:val="24"/>
           <w:szCs w:val="24"/>
         </w:rPr>
-        <w:t>XXX</w:t>
+        <w:t>Nancy Kanwisher</w:t>
       </w:r>
     </w:p>
     <w:p>
@@ -1497,17 +1833,17 @@
           <w:sz w:val="16"/>
           <w:szCs w:val="16"/>
         </w:rPr>
-        <w:t xml:space="preserve">Department of </w:t>
-      </w:r>
-      <w:r>
-        <w:rPr>
-          <w:rFonts w:asciiTheme="minorBidi" w:hAnsiTheme="minorBidi"/>
-          <w:i/>
-          <w:iCs/>
-          <w:sz w:val="16"/>
-          <w:szCs w:val="16"/>
-        </w:rPr>
-        <w:t>XXX</w:t>
+        <w:t>MIT McGovern Institute</w:t>
+      </w:r>
+      <w:r>
+        <w:rPr>
+          <w:rFonts w:asciiTheme="minorBidi" w:hAnsiTheme="minorBidi"/>
+          <w:i/>
+          <w:iCs/>
+          <w:sz w:val="16"/>
+          <w:szCs w:val="16"/>
+        </w:rPr>
+        <w:t>, MIT</w:t>
       </w:r>
     </w:p>
     <w:p>
@@ -1532,6 +1868,29 @@
         </w:rPr>
         <w:t xml:space="preserve">Email: </w:t>
       </w:r>
+      <w:hyperlink r:id="rId10" w:history="1">
+        <w:r>
+          <w:rPr>
+            <w:rStyle w:val="Hyperlink"/>
+            <w:rFonts w:asciiTheme="minorBidi" w:hAnsiTheme="minorBidi"/>
+            <w:i/>
+            <w:iCs/>
+            <w:sz w:val="16"/>
+            <w:szCs w:val="16"/>
+          </w:rPr>
+          <w:t>ngk@mit.edu</w:t>
+        </w:r>
+      </w:hyperlink>
+      <w:r>
+        <w:rPr>
+          <w:rFonts w:asciiTheme="minorBidi" w:hAnsiTheme="minorBidi"/>
+          <w:i/>
+          <w:iCs/>
+          <w:sz w:val="16"/>
+          <w:szCs w:val="16"/>
+        </w:rPr>
+        <w:t xml:space="preserve"> </w:t>
+      </w:r>
     </w:p>
     <w:p>
       <w:pPr>
@@ -1562,7 +1921,7 @@
           <w:sz w:val="24"/>
           <w:szCs w:val="24"/>
         </w:rPr>
-        <w:t>XXX</w:t>
+        <w:t>Mike Burton</w:t>
       </w:r>
     </w:p>
     <w:p>
@@ -1585,17 +1944,17 @@
           <w:sz w:val="16"/>
           <w:szCs w:val="16"/>
         </w:rPr>
-        <w:t xml:space="preserve">Department of </w:t>
-      </w:r>
-      <w:r>
-        <w:rPr>
-          <w:rFonts w:asciiTheme="minorBidi" w:hAnsiTheme="minorBidi"/>
-          <w:i/>
-          <w:iCs/>
-          <w:sz w:val="16"/>
-          <w:szCs w:val="16"/>
-        </w:rPr>
-        <w:t>XXX</w:t>
+        <w:t>Department of Psychology</w:t>
+      </w:r>
+      <w:r>
+        <w:rPr>
+          <w:rFonts w:asciiTheme="minorBidi" w:hAnsiTheme="minorBidi"/>
+          <w:i/>
+          <w:iCs/>
+          <w:sz w:val="16"/>
+          <w:szCs w:val="16"/>
+        </w:rPr>
+        <w:t>, University of York</w:t>
       </w:r>
     </w:p>
     <w:p>
@@ -1620,6 +1979,29 @@
         </w:rPr>
         <w:t xml:space="preserve">Email: </w:t>
       </w:r>
+      <w:hyperlink r:id="rId11" w:history="1">
+        <w:r>
+          <w:rPr>
+            <w:rStyle w:val="Hyperlink"/>
+            <w:rFonts w:asciiTheme="minorBidi" w:hAnsiTheme="minorBidi"/>
+            <w:i/>
+            <w:iCs/>
+            <w:sz w:val="16"/>
+            <w:szCs w:val="16"/>
+          </w:rPr>
+          <w:t>mike.burton@york.ac.uk</w:t>
+        </w:r>
+      </w:hyperlink>
+      <w:r>
+        <w:rPr>
+          <w:rFonts w:asciiTheme="minorBidi" w:hAnsiTheme="minorBidi"/>
+          <w:i/>
+          <w:iCs/>
+          <w:sz w:val="16"/>
+          <w:szCs w:val="16"/>
+        </w:rPr>
+        <w:t xml:space="preserve"> </w:t>
+      </w:r>
     </w:p>
     <w:p>
       <w:pPr>
@@ -1648,7 +2030,7 @@
           <w:sz w:val="24"/>
           <w:szCs w:val="24"/>
         </w:rPr>
-        <w:t>XXX</w:t>
+        <w:t>Ida Gobbini</w:t>
       </w:r>
     </w:p>
     <w:p>
@@ -1671,17 +2053,17 @@
           <w:sz w:val="16"/>
           <w:szCs w:val="16"/>
         </w:rPr>
-        <w:t xml:space="preserve">Department of </w:t>
-      </w:r>
-      <w:r>
-        <w:rPr>
-          <w:rFonts w:asciiTheme="minorBidi" w:hAnsiTheme="minorBidi"/>
-          <w:i/>
-          <w:iCs/>
-          <w:sz w:val="16"/>
-          <w:szCs w:val="16"/>
-        </w:rPr>
-        <w:t>XXX</w:t>
+        <w:t>Department of Experimental, Diagnostic and Specialty Medicine</w:t>
+      </w:r>
+      <w:r>
+        <w:rPr>
+          <w:rFonts w:asciiTheme="minorBidi" w:hAnsiTheme="minorBidi"/>
+          <w:i/>
+          <w:iCs/>
+          <w:sz w:val="16"/>
+          <w:szCs w:val="16"/>
+        </w:rPr>
+        <w:t>, University of Bologna</w:t>
       </w:r>
     </w:p>
     <w:p>
@@ -1706,6 +2088,29 @@
         </w:rPr>
         <w:t xml:space="preserve">Email: </w:t>
       </w:r>
+      <w:hyperlink r:id="rId12" w:history="1">
+        <w:r>
+          <w:rPr>
+            <w:rStyle w:val="Hyperlink"/>
+            <w:rFonts w:asciiTheme="minorBidi" w:hAnsiTheme="minorBidi"/>
+            <w:i/>
+            <w:iCs/>
+            <w:sz w:val="16"/>
+            <w:szCs w:val="16"/>
+          </w:rPr>
+          <w:t>mariaida.gobbini@unibo.it</w:t>
+        </w:r>
+      </w:hyperlink>
+      <w:r>
+        <w:rPr>
+          <w:rFonts w:asciiTheme="minorBidi" w:hAnsiTheme="minorBidi"/>
+          <w:i/>
+          <w:iCs/>
+          <w:sz w:val="16"/>
+          <w:szCs w:val="16"/>
+        </w:rPr>
+        <w:t xml:space="preserve"> </w:t>
+      </w:r>
     </w:p>
     <w:p>
       <w:pPr>
@@ -1734,7 +2139,7 @@
           <w:sz w:val="24"/>
           <w:szCs w:val="24"/>
         </w:rPr>
-        <w:t>XXX</w:t>
+        <w:t>Thomas Carlson</w:t>
       </w:r>
     </w:p>
     <w:p>
@@ -1767,7 +2172,7 @@
           <w:sz w:val="16"/>
           <w:szCs w:val="16"/>
         </w:rPr>
-        <w:t>XXX</w:t>
+        <w:t>Psychology, University of Sydney</w:t>
       </w:r>
     </w:p>
     <w:p>
@@ -1792,6 +2197,29 @@
         </w:rPr>
         <w:t xml:space="preserve">Email: </w:t>
       </w:r>
+      <w:hyperlink r:id="rId13" w:history="1">
+        <w:r>
+          <w:rPr>
+            <w:rStyle w:val="Hyperlink"/>
+            <w:rFonts w:asciiTheme="minorBidi" w:hAnsiTheme="minorBidi"/>
+            <w:i/>
+            <w:iCs/>
+            <w:sz w:val="16"/>
+            <w:szCs w:val="16"/>
+          </w:rPr>
+          <w:t>thomas.carlson@sydney.edu.au</w:t>
+        </w:r>
+      </w:hyperlink>
+      <w:r>
+        <w:rPr>
+          <w:rFonts w:asciiTheme="minorBidi" w:hAnsiTheme="minorBidi"/>
+          <w:i/>
+          <w:iCs/>
+          <w:sz w:val="16"/>
+          <w:szCs w:val="16"/>
+        </w:rPr>
+        <w:t xml:space="preserve"> </w:t>
+      </w:r>
     </w:p>
     <w:p>
       <w:pPr>
@@ -1820,7 +2248,7 @@
           <w:sz w:val="24"/>
           <w:szCs w:val="24"/>
         </w:rPr>
-        <w:t>XXX</w:t>
+        <w:t>Hamed Nili</w:t>
       </w:r>
     </w:p>
     <w:p>
@@ -1835,25 +2263,27 @@
           <w:szCs w:val="16"/>
         </w:rPr>
       </w:pPr>
-      <w:r>
-        <w:rPr>
-          <w:rFonts w:asciiTheme="minorBidi" w:hAnsiTheme="minorBidi"/>
-          <w:i/>
-          <w:iCs/>
-          <w:sz w:val="16"/>
-          <w:szCs w:val="16"/>
-        </w:rPr>
-        <w:t xml:space="preserve">Department of </w:t>
-      </w:r>
-      <w:r>
-        <w:rPr>
-          <w:rFonts w:asciiTheme="minorBidi" w:hAnsiTheme="minorBidi"/>
-          <w:i/>
-          <w:iCs/>
-          <w:sz w:val="16"/>
-          <w:szCs w:val="16"/>
-        </w:rPr>
-        <w:t>XXX</w:t>
+      <w:hyperlink r:id="rId14" w:history="1">
+        <w:r>
+          <w:rPr>
+            <w:rFonts w:asciiTheme="minorBidi" w:hAnsiTheme="minorBidi"/>
+            <w:i/>
+            <w:iCs/>
+            <w:sz w:val="16"/>
+            <w:szCs w:val="16"/>
+          </w:rPr>
+          <w:t>Nuffield Department of Clinical Neurosciences</w:t>
+        </w:r>
+      </w:hyperlink>
+      <w:r>
+        <w:rPr>
+          <w:rFonts w:asciiTheme="minorBidi" w:hAnsiTheme="minorBidi"/>
+          <w:i/>
+          <w:iCs/>
+          <w:sz w:val="16"/>
+          <w:szCs w:val="16"/>
+        </w:rPr>
+        <w:t>, University of Oxford</w:t>
       </w:r>
     </w:p>
     <w:p>
@@ -1878,6 +2308,29 @@
         </w:rPr>
         <w:t xml:space="preserve">Email: </w:t>
       </w:r>
+      <w:hyperlink r:id="rId15" w:history="1">
+        <w:r>
+          <w:rPr>
+            <w:rStyle w:val="Hyperlink"/>
+            <w:rFonts w:asciiTheme="minorBidi" w:hAnsiTheme="minorBidi"/>
+            <w:i/>
+            <w:iCs/>
+            <w:sz w:val="16"/>
+            <w:szCs w:val="16"/>
+          </w:rPr>
+          <w:t>hamed.nili@ndcn.ox.ac.uk</w:t>
+        </w:r>
+      </w:hyperlink>
+      <w:r>
+        <w:rPr>
+          <w:rFonts w:asciiTheme="minorBidi" w:hAnsiTheme="minorBidi"/>
+          <w:i/>
+          <w:iCs/>
+          <w:sz w:val="16"/>
+          <w:szCs w:val="16"/>
+        </w:rPr>
+        <w:t xml:space="preserve">  </w:t>
+      </w:r>
     </w:p>
     <w:p>
       <w:pPr>
@@ -1892,8 +2345,116 @@
     </w:p>
     <w:p>
       <w:pPr>
-        <w:spacing w:line="276" w:lineRule="auto"/>
-        <w:jc w:val="both"/>
+        <w:ind w:left="720"/>
+        <w:contextualSpacing/>
+        <w:rPr>
+          <w:rFonts w:asciiTheme="minorBidi" w:hAnsiTheme="minorBidi"/>
+          <w:sz w:val="24"/>
+          <w:szCs w:val="24"/>
+        </w:rPr>
+      </w:pPr>
+      <w:r>
+        <w:rPr>
+          <w:rFonts w:asciiTheme="minorBidi" w:hAnsiTheme="minorBidi"/>
+          <w:sz w:val="24"/>
+          <w:szCs w:val="24"/>
+        </w:rPr>
+        <w:t>Yalda Mohsenzadeh</w:t>
+      </w:r>
+    </w:p>
+    <w:p>
+      <w:pPr>
+        <w:ind w:left="720"/>
+        <w:contextualSpacing/>
+        <w:rPr>
+          <w:rFonts w:asciiTheme="minorBidi" w:hAnsiTheme="minorBidi"/>
+          <w:i/>
+          <w:iCs/>
+          <w:sz w:val="16"/>
+          <w:szCs w:val="16"/>
+        </w:rPr>
+      </w:pPr>
+      <w:r>
+        <w:rPr>
+          <w:rFonts w:asciiTheme="minorBidi" w:hAnsiTheme="minorBidi"/>
+          <w:i/>
+          <w:iCs/>
+          <w:sz w:val="16"/>
+          <w:szCs w:val="16"/>
+        </w:rPr>
+        <w:t>Brain and Mind Institute</w:t>
+      </w:r>
+      <w:r>
+        <w:rPr>
+          <w:rFonts w:asciiTheme="minorBidi" w:hAnsiTheme="minorBidi"/>
+          <w:i/>
+          <w:iCs/>
+          <w:sz w:val="16"/>
+          <w:szCs w:val="16"/>
+        </w:rPr>
+        <w:t xml:space="preserve">, </w:t>
+      </w:r>
+      <w:r>
+        <w:rPr>
+          <w:rFonts w:asciiTheme="minorBidi" w:hAnsiTheme="minorBidi"/>
+          <w:i/>
+          <w:iCs/>
+          <w:sz w:val="16"/>
+          <w:szCs w:val="16"/>
+        </w:rPr>
+        <w:t>Western University</w:t>
+      </w:r>
+    </w:p>
+    <w:p>
+      <w:pPr>
+        <w:ind w:left="720"/>
+        <w:contextualSpacing/>
+        <w:rPr>
+          <w:rFonts w:asciiTheme="minorBidi" w:hAnsiTheme="minorBidi"/>
+          <w:i/>
+          <w:iCs/>
+          <w:sz w:val="16"/>
+          <w:szCs w:val="16"/>
+        </w:rPr>
+      </w:pPr>
+      <w:r>
+        <w:rPr>
+          <w:rFonts w:asciiTheme="minorBidi" w:hAnsiTheme="minorBidi"/>
+          <w:i/>
+          <w:iCs/>
+          <w:sz w:val="16"/>
+          <w:szCs w:val="16"/>
+        </w:rPr>
+        <w:t xml:space="preserve">Email: </w:t>
+      </w:r>
+      <w:hyperlink r:id="rId16" w:history="1">
+        <w:r>
+          <w:rPr>
+            <w:rStyle w:val="Hyperlink"/>
+            <w:rFonts w:asciiTheme="minorBidi" w:hAnsiTheme="minorBidi"/>
+            <w:i/>
+            <w:iCs/>
+            <w:sz w:val="16"/>
+            <w:szCs w:val="16"/>
+          </w:rPr>
+          <w:t>ymohsenz@uwo.ca</w:t>
+        </w:r>
+      </w:hyperlink>
+      <w:r>
+        <w:rPr>
+          <w:rFonts w:asciiTheme="minorBidi" w:hAnsiTheme="minorBidi"/>
+          <w:i/>
+          <w:iCs/>
+          <w:sz w:val="16"/>
+          <w:szCs w:val="16"/>
+        </w:rPr>
+        <w:t xml:space="preserve"> </w:t>
+      </w:r>
+    </w:p>
+    <w:p>
+      <w:pPr>
+        <w:ind w:left="720"/>
+        <w:contextualSpacing/>
         <w:rPr>
           <w:rFonts w:asciiTheme="minorBidi" w:hAnsiTheme="minorBidi"/>
           <w:sz w:val="24"/>
@@ -2017,9 +2578,10 @@
           <w:rFonts w:asciiTheme="minorBidi" w:hAnsiTheme="minorBidi"/>
           <w:sz w:val="24"/>
         </w:rPr>
-        <w:t>Chris I Baker</w:t>
-      </w:r>
-    </w:p>
+        <w:t>Masoud Ghodrati</w:t>
+      </w:r>
+    </w:p>
+    <w:p/>
     <w:p>
       <w:pPr>
         <w:pStyle w:val="Addressee"/>
@@ -2027,39 +2589,26 @@
           <w:tab w:val="left" w:pos="5670"/>
         </w:tabs>
         <w:spacing w:line="240" w:lineRule="auto"/>
-        <w:rPr>
-          <w:rFonts w:asciiTheme="minorBidi" w:hAnsiTheme="minorBidi"/>
-          <w:sz w:val="24"/>
-        </w:rPr>
-      </w:pPr>
-      <w:r>
-        <w:rPr>
-          <w:rFonts w:asciiTheme="minorBidi" w:hAnsiTheme="minorBidi"/>
-          <w:sz w:val="24"/>
-        </w:rPr>
-        <w:t>Masoud Ghodrati</w:t>
-      </w:r>
-    </w:p>
-    <w:p/>
-    <w:p>
-      <w:pPr>
-        <w:pStyle w:val="Addressee"/>
-        <w:tabs>
-          <w:tab w:val="left" w:pos="5670"/>
-        </w:tabs>
-        <w:spacing w:line="240" w:lineRule="auto"/>
-        <w:rPr>
-          <w:szCs w:val="20"/>
-        </w:rPr>
-      </w:pPr>
-      <w:r>
-        <w:rPr>
-          <w:szCs w:val="20"/>
-        </w:rPr>
-        <w:t>August 7 2020</w:t>
-      </w:r>
-    </w:p>
-    <w:p/>
+      </w:pPr>
+      <w:r>
+        <w:rPr>
+          <w:szCs w:val="20"/>
+        </w:rPr>
+        <w:t xml:space="preserve">August </w:t>
+      </w:r>
+      <w:r>
+        <w:rPr>
+          <w:szCs w:val="20"/>
+        </w:rPr>
+        <w:t>12</w:t>
+      </w:r>
+      <w:r>
+        <w:rPr>
+          <w:szCs w:val="20"/>
+        </w:rPr>
+        <w:t xml:space="preserve"> 2020</w:t>
+      </w:r>
+    </w:p>
     <w:sectPr>
       <w:pgSz w:w="12242" w:h="15842" w:code="1"/>
       <w:pgMar w:top="1134" w:right="1134" w:bottom="1134" w:left="1134" w:header="709" w:footer="709" w:gutter="0"/>
@@ -2071,7 +2620,7 @@
 </file>
 
 <file path=word/endnotes.xml><?xml version="1.0" encoding="utf-8"?>
-<w:endnotes xmlns:wpc="http://schemas.microsoft.com/office/word/2010/wordprocessingCanvas" xmlns:cx="http://schemas.microsoft.com/office/drawing/2014/chartex" xmlns:cx1="http://schemas.microsoft.com/office/drawing/2015/9/8/chartex" xmlns:cx2="http://schemas.microsoft.com/office/drawing/2015/10/21/chartex" xmlns:cx3="http://schemas.microsoft.com/office/drawing/2016/5/9/chartex" xmlns:cx4="http://schemas.microsoft.com/office/drawing/2016/5/10/chartex" xmlns:cx5="http://schemas.microsoft.com/office/drawing/2016/5/11/chartex" xmlns:cx6="http://schemas.microsoft.com/office/drawing/2016/5/12/chartex" xmlns:cx7="http://schemas.microsoft.com/office/drawing/2016/5/13/chartex" xmlns:cx8="http://schemas.microsoft.com/office/drawing/2016/5/14/chartex" xmlns:mc="http://schemas.openxmlformats.org/markup-compatibility/2006" xmlns:aink="http://schemas.microsoft.com/office/drawing/2016/ink" xmlns:am3d="http://schemas.microsoft.com/office/drawing/2017/model3d" xmlns:o="urn:schemas-microsoft-com:office:office" xmlns:r="http://schemas.openxmlformats.org/officeDocument/2006/relationships" xmlns:m="http://schemas.openxmlformats.org/officeDocument/2006/math" xmlns:v="urn:schemas-microsoft-com:vml" xmlns:wp14="http://schemas.microsoft.com/office/word/2010/wordprocessingDrawing" xmlns:wp="http://schemas.openxmlformats.org/drawingml/2006/wordprocessingDrawing" xmlns:w10="urn:schemas-microsoft-com:office:word" xmlns:w="http://schemas.openxmlformats.org/wordprocessingml/2006/main" xmlns:w14="http://schemas.microsoft.com/office/word/2010/wordml" xmlns:w15="http://schemas.microsoft.com/office/word/2012/wordml" xmlns:w16cid="http://schemas.microsoft.com/office/word/2016/wordml/cid" xmlns:w16se="http://schemas.microsoft.com/office/word/2015/wordml/symex" xmlns:wpg="http://schemas.microsoft.com/office/word/2010/wordprocessingGroup" xmlns:wpi="http://schemas.microsoft.com/office/word/2010/wordprocessingInk" xmlns:wne="http://schemas.microsoft.com/office/word/2006/wordml" xmlns:wps="http://schemas.microsoft.com/office/word/2010/wordprocessingShape" mc:Ignorable="w14 w15 w16se w16cid wp14">
+<w:endnotes xmlns:wpc="http://schemas.microsoft.com/office/word/2010/wordprocessingCanvas" xmlns:cx="http://schemas.microsoft.com/office/drawing/2014/chartex" xmlns:cx1="http://schemas.microsoft.com/office/drawing/2015/9/8/chartex" xmlns:mc="http://schemas.openxmlformats.org/markup-compatibility/2006" xmlns:o="urn:schemas-microsoft-com:office:office" xmlns:r="http://schemas.openxmlformats.org/officeDocument/2006/relationships" xmlns:m="http://schemas.openxmlformats.org/officeDocument/2006/math" xmlns:v="urn:schemas-microsoft-com:vml" xmlns:wp14="http://schemas.microsoft.com/office/word/2010/wordprocessingDrawing" xmlns:wp="http://schemas.openxmlformats.org/drawingml/2006/wordprocessingDrawing" xmlns:w10="urn:schemas-microsoft-com:office:word" xmlns:w="http://schemas.openxmlformats.org/wordprocessingml/2006/main" xmlns:w14="http://schemas.microsoft.com/office/word/2010/wordml" xmlns:w15="http://schemas.microsoft.com/office/word/2012/wordml" xmlns:w16se="http://schemas.microsoft.com/office/word/2015/wordml/symex" xmlns:wpg="http://schemas.microsoft.com/office/word/2010/wordprocessingGroup" xmlns:wpi="http://schemas.microsoft.com/office/word/2010/wordprocessingInk" xmlns:wne="http://schemas.microsoft.com/office/word/2006/wordml" xmlns:wps="http://schemas.microsoft.com/office/word/2010/wordprocessingShape" mc:Ignorable="w14 w15 w16se wp14">
   <w:endnote w:type="separator" w:id="-1">
     <w:p>
       <w:pPr>
@@ -2096,7 +2645,7 @@
 </file>
 
 <file path=word/footnotes.xml><?xml version="1.0" encoding="utf-8"?>
-<w:footnotes xmlns:wpc="http://schemas.microsoft.com/office/word/2010/wordprocessingCanvas" xmlns:cx="http://schemas.microsoft.com/office/drawing/2014/chartex" xmlns:cx1="http://schemas.microsoft.com/office/drawing/2015/9/8/chartex" xmlns:cx2="http://schemas.microsoft.com/office/drawing/2015/10/21/chartex" xmlns:cx3="http://schemas.microsoft.com/office/drawing/2016/5/9/chartex" xmlns:cx4="http://schemas.microsoft.com/office/drawing/2016/5/10/chartex" xmlns:cx5="http://schemas.microsoft.com/office/drawing/2016/5/11/chartex" xmlns:cx6="http://schemas.microsoft.com/office/drawing/2016/5/12/chartex" xmlns:cx7="http://schemas.microsoft.com/office/drawing/2016/5/13/chartex" xmlns:cx8="http://schemas.microsoft.com/office/drawing/2016/5/14/chartex" xmlns:mc="http://schemas.openxmlformats.org/markup-compatibility/2006" xmlns:aink="http://schemas.microsoft.com/office/drawing/2016/ink" xmlns:am3d="http://schemas.microsoft.com/office/drawing/2017/model3d" xmlns:o="urn:schemas-microsoft-com:office:office" xmlns:r="http://schemas.openxmlformats.org/officeDocument/2006/relationships" xmlns:m="http://schemas.openxmlformats.org/officeDocument/2006/math" xmlns:v="urn:schemas-microsoft-com:vml" xmlns:wp14="http://schemas.microsoft.com/office/word/2010/wordprocessingDrawing" xmlns:wp="http://schemas.openxmlformats.org/drawingml/2006/wordprocessingDrawing" xmlns:w10="urn:schemas-microsoft-com:office:word" xmlns:w="http://schemas.openxmlformats.org/wordprocessingml/2006/main" xmlns:w14="http://schemas.microsoft.com/office/word/2010/wordml" xmlns:w15="http://schemas.microsoft.com/office/word/2012/wordml" xmlns:w16cid="http://schemas.microsoft.com/office/word/2016/wordml/cid" xmlns:w16se="http://schemas.microsoft.com/office/word/2015/wordml/symex" xmlns:wpg="http://schemas.microsoft.com/office/word/2010/wordprocessingGroup" xmlns:wpi="http://schemas.microsoft.com/office/word/2010/wordprocessingInk" xmlns:wne="http://schemas.microsoft.com/office/word/2006/wordml" xmlns:wps="http://schemas.microsoft.com/office/word/2010/wordprocessingShape" mc:Ignorable="w14 w15 w16se w16cid wp14">
+<w:footnotes xmlns:wpc="http://schemas.microsoft.com/office/word/2010/wordprocessingCanvas" xmlns:cx="http://schemas.microsoft.com/office/drawing/2014/chartex" xmlns:cx1="http://schemas.microsoft.com/office/drawing/2015/9/8/chartex" xmlns:mc="http://schemas.openxmlformats.org/markup-compatibility/2006" xmlns:o="urn:schemas-microsoft-com:office:office" xmlns:r="http://schemas.openxmlformats.org/officeDocument/2006/relationships" xmlns:m="http://schemas.openxmlformats.org/officeDocument/2006/math" xmlns:v="urn:schemas-microsoft-com:vml" xmlns:wp14="http://schemas.microsoft.com/office/word/2010/wordprocessingDrawing" xmlns:wp="http://schemas.openxmlformats.org/drawingml/2006/wordprocessingDrawing" xmlns:w10="urn:schemas-microsoft-com:office:word" xmlns:w="http://schemas.openxmlformats.org/wordprocessingml/2006/main" xmlns:w14="http://schemas.microsoft.com/office/word/2010/wordml" xmlns:w15="http://schemas.microsoft.com/office/word/2012/wordml" xmlns:w16se="http://schemas.microsoft.com/office/word/2015/wordml/symex" xmlns:wpg="http://schemas.microsoft.com/office/word/2010/wordprocessingGroup" xmlns:wpi="http://schemas.microsoft.com/office/word/2010/wordprocessingInk" xmlns:wne="http://schemas.microsoft.com/office/word/2006/wordml" xmlns:wps="http://schemas.microsoft.com/office/word/2010/wordprocessingShape" mc:Ignorable="w14 w15 w16se wp14">
   <w:footnote w:type="separator" w:id="-1">
     <w:p>
       <w:pPr>
@@ -2121,7 +2670,7 @@
 </file>
 
 <file path=word/styles.xml><?xml version="1.0" encoding="utf-8"?>
-<w:styles xmlns:mc="http://schemas.openxmlformats.org/markup-compatibility/2006" xmlns:r="http://schemas.openxmlformats.org/officeDocument/2006/relationships" xmlns:w="http://schemas.openxmlformats.org/wordprocessingml/2006/main" xmlns:w14="http://schemas.microsoft.com/office/word/2010/wordml" xmlns:w15="http://schemas.microsoft.com/office/word/2012/wordml" xmlns:w16cid="http://schemas.microsoft.com/office/word/2016/wordml/cid" xmlns:w16se="http://schemas.microsoft.com/office/word/2015/wordml/symex" mc:Ignorable="w14 w15 w16se w16cid">
+<w:styles xmlns:mc="http://schemas.openxmlformats.org/markup-compatibility/2006" xmlns:r="http://schemas.openxmlformats.org/officeDocument/2006/relationships" xmlns:w="http://schemas.openxmlformats.org/wordprocessingml/2006/main" xmlns:w14="http://schemas.microsoft.com/office/word/2010/wordml" xmlns:w15="http://schemas.microsoft.com/office/word/2012/wordml" xmlns:w16se="http://schemas.microsoft.com/office/word/2015/wordml/symex" mc:Ignorable="w14 w15 w16se">
   <w:docDefaults>
     <w:rPrDefault>
       <w:rPr>
@@ -2137,7 +2686,7 @@
       </w:pPr>
     </w:pPrDefault>
   </w:docDefaults>
-  <w:latentStyles w:defLockedState="0" w:defUIPriority="99" w:defSemiHidden="0" w:defUnhideWhenUsed="0" w:defQFormat="0" w:count="376">
+  <w:latentStyles w:defLockedState="0" w:defUIPriority="99" w:defSemiHidden="0" w:defUnhideWhenUsed="0" w:defQFormat="0" w:count="371">
     <w:lsdException w:name="Normal" w:uiPriority="0" w:qFormat="1"/>
     <w:lsdException w:name="heading 1" w:uiPriority="9" w:qFormat="1"/>
     <w:lsdException w:name="heading 2" w:semiHidden="1" w:uiPriority="9" w:unhideWhenUsed="1" w:qFormat="1"/>
@@ -2509,15 +3058,30 @@
     <w:lsdException w:name="List Table 5 Dark Accent 6" w:uiPriority="50"/>
     <w:lsdException w:name="List Table 6 Colorful Accent 6" w:uiPriority="51"/>
     <w:lsdException w:name="List Table 7 Colorful Accent 6" w:uiPriority="52"/>
-    <w:lsdException w:name="Mention" w:semiHidden="1" w:unhideWhenUsed="1"/>
-    <w:lsdException w:name="Smart Hyperlink" w:semiHidden="1" w:unhideWhenUsed="1"/>
-    <w:lsdException w:name="Hashtag" w:semiHidden="1" w:unhideWhenUsed="1"/>
-    <w:lsdException w:name="Unresolved Mention" w:semiHidden="1" w:unhideWhenUsed="1"/>
-    <w:lsdException w:name="Smart Link" w:semiHidden="1" w:unhideWhenUsed="1"/>
   </w:latentStyles>
   <w:style w:type="paragraph" w:default="1" w:styleId="Normal">
     <w:name w:val="Normal"/>
     <w:qFormat/>
+  </w:style>
+  <w:style w:type="paragraph" w:styleId="Heading3">
+    <w:name w:val="heading 3"/>
+    <w:basedOn w:val="Normal"/>
+    <w:link w:val="Heading3Char"/>
+    <w:uiPriority w:val="9"/>
+    <w:qFormat/>
+    <w:rsid w:val="004E6986"/>
+    <w:pPr>
+      <w:spacing w:before="100" w:beforeAutospacing="1" w:after="100" w:afterAutospacing="1" w:line="240" w:lineRule="auto"/>
+      <w:outlineLvl w:val="2"/>
+    </w:pPr>
+    <w:rPr>
+      <w:rFonts w:ascii="Times New Roman" w:eastAsia="Times New Roman" w:hAnsi="Times New Roman" w:cs="Times New Roman"/>
+      <w:b/>
+      <w:bCs/>
+      <w:sz w:val="27"/>
+      <w:szCs w:val="27"/>
+      <w:lang w:eastAsia="en-AU"/>
+    </w:rPr>
   </w:style>
   <w:style w:type="character" w:default="1" w:styleId="DefaultParagraphFont">
     <w:name w:val="Default Paragraph Font"/>
@@ -2718,7 +3282,7 @@
       <w:szCs w:val="18"/>
     </w:rPr>
   </w:style>
-  <w:style w:type="character" w:styleId="UnresolvedMention">
+  <w:style w:type="character" w:customStyle="1" w:styleId="UnresolvedMention">
     <w:name w:val="Unresolved Mention"/>
     <w:basedOn w:val="DefaultParagraphFont"/>
     <w:uiPriority w:val="99"/>
@@ -2744,6 +3308,21 @@
     <w:name w:val="p-country-name"/>
     <w:basedOn w:val="DefaultParagraphFont"/>
     <w:rsid w:val="00D85879"/>
+  </w:style>
+  <w:style w:type="character" w:customStyle="1" w:styleId="Heading3Char">
+    <w:name w:val="Heading 3 Char"/>
+    <w:basedOn w:val="DefaultParagraphFont"/>
+    <w:link w:val="Heading3"/>
+    <w:uiPriority w:val="9"/>
+    <w:rsid w:val="004E6986"/>
+    <w:rPr>
+      <w:rFonts w:ascii="Times New Roman" w:eastAsia="Times New Roman" w:hAnsi="Times New Roman" w:cs="Times New Roman"/>
+      <w:b/>
+      <w:bCs/>
+      <w:sz w:val="27"/>
+      <w:szCs w:val="27"/>
+      <w:lang w:eastAsia="en-AU"/>
+    </w:rPr>
   </w:style>
 </w:styles>
 </file>

</xml_diff>